<commit_message>
Added full localization support for reporting. Refined pipeline. Fixed transliteration and other bugs. Added MinIO persistence.
</commit_message>
<xml_diff>
--- a/src/main/resources/reportTemplates/table63Template.docx
+++ b/src/main/resources/reportTemplates/table63Template.docx
@@ -9,15 +9,7 @@
       </w:pPr>
       <w:r>
         <w:rPr/>
-        <w:t>Табела 6.3.  Збирни  преглед  научноистраживачких и уметничких резултата  у установи у календарској години (</w:t>
-      </w:r>
-      <w:r>
-        <w:rPr/>
-        <w:t>{assessmentYear}</w:t>
-      </w:r>
-      <w:r>
-        <w:rPr/>
-        <w:t>) према критеријумима Министарства</w:t>
+        <w:t>{header}</w:t>
       </w:r>
     </w:p>
     <w:p>
@@ -48,7 +40,7 @@
         <w:gridCol w:w="1872"/>
         <w:gridCol w:w="2538"/>
         <w:gridCol w:w="2340"/>
-        <w:gridCol w:w="2610"/>
+        <w:gridCol w:w="2609"/>
       </w:tblGrid>
       <w:tr>
         <w:trPr/>
@@ -69,9 +61,15 @@
               <w:widowControl w:val="false"/>
               <w:rPr/>
             </w:pPr>
+            <w:bookmarkStart w:id="0" w:name="__DdeLink__13_2904054838"/>
             <w:r>
               <w:rPr/>
-              <w:t>Редни број</w:t>
+              <w:t>{</w:t>
+            </w:r>
+            <w:bookmarkEnd w:id="0"/>
+            <w:r>
+              <w:rPr/>
+              <w:t>col1}</w:t>
             </w:r>
           </w:p>
         </w:tc>
@@ -92,10 +90,18 @@
               <w:widowControl w:val="false"/>
               <w:rPr/>
             </w:pPr>
+            <w:bookmarkStart w:id="1" w:name="__DdeLink__15_2904054838"/>
+            <w:bookmarkStart w:id="2" w:name="__DdeLink__13_29040548382"/>
             <w:r>
               <w:rPr/>
-              <w:t>Резултат (назив научног/уметничког резултата)</w:t>
+              <w:t>{</w:t>
             </w:r>
+            <w:bookmarkEnd w:id="2"/>
+            <w:r>
+              <w:rPr/>
+              <w:t>col2}</w:t>
+            </w:r>
+            <w:bookmarkEnd w:id="1"/>
           </w:p>
         </w:tc>
         <w:tc>
@@ -115,15 +121,23 @@
               <w:widowControl w:val="false"/>
               <w:rPr/>
             </w:pPr>
+            <w:bookmarkStart w:id="3" w:name="__DdeLink__13_29040548383"/>
             <w:r>
               <w:rPr/>
-              <w:t>*Према Правилнику Министарства (М10, М20, М30, М40, М60, М70, М80, M90)</w:t>
+              <w:t>{</w:t>
             </w:r>
+            <w:bookmarkStart w:id="4" w:name="__DdeLink__17_2904054838"/>
+            <w:bookmarkEnd w:id="3"/>
+            <w:r>
+              <w:rPr/>
+              <w:t>col3}</w:t>
+            </w:r>
+            <w:bookmarkEnd w:id="4"/>
           </w:p>
         </w:tc>
         <w:tc>
           <w:tcPr>
-            <w:tcW w:w="2610" w:type="dxa"/>
+            <w:tcW w:w="2609" w:type="dxa"/>
             <w:tcBorders>
               <w:top w:val="single" w:sz="8" w:space="0" w:color="000000"/>
               <w:left w:val="single" w:sz="8" w:space="0" w:color="000000"/>
@@ -138,10 +152,18 @@
               <w:widowControl w:val="false"/>
               <w:rPr/>
             </w:pPr>
+            <w:bookmarkStart w:id="5" w:name="__DdeLink__19_2904054838"/>
+            <w:bookmarkStart w:id="6" w:name="__DdeLink__13_29040548384"/>
             <w:r>
               <w:rPr/>
-              <w:t>Број резултата</w:t>
+              <w:t>{</w:t>
             </w:r>
+            <w:bookmarkEnd w:id="6"/>
+            <w:r>
+              <w:rPr/>
+              <w:t>col4}</w:t>
+            </w:r>
+            <w:bookmarkEnd w:id="5"/>
           </w:p>
         </w:tc>
       </w:tr>

</xml_diff>